<commit_message>
Make styles for buttons
</commit_message>
<xml_diff>
--- a/backend/calculator8thFloor/Report.docx
+++ b/backend/calculator8thFloor/Report.docx
@@ -615,7 +615,7 @@
           <w:szCs w:val="20"/>
           <w:lang w:eastAsia="ru-RU"/>
         </w:rPr>
-        <w:t xml:space="preserve">0.9644542772861356</w:t>
+        <w:t xml:space="preserve">96.44542772861357</w:t>
       </w:r>
       <w:r>
         <w:rPr>
@@ -698,7 +698,7 @@
           <w:szCs w:val="20"/>
           <w:lang w:eastAsia="ru-RU"/>
         </w:rPr>
-        <w:t xml:space="preserve">0.48846153846153845</w:t>
+        <w:t xml:space="preserve">48.84615384615385</w:t>
       </w:r>
       <w:r>
         <w:rPr>
@@ -1451,7 +1451,7 @@
           <w:szCs w:val="20"/>
           <w:lang w:eastAsia="ru-RU"/>
         </w:rPr>
-        <w:t xml:space="preserve">1.0311209439528024</w:t>
+        <w:t xml:space="preserve">103.11209439528024</w:t>
       </w:r>
       <w:r>
         <w:rPr>
@@ -1543,7 +1543,7 @@
           <w:szCs w:val="20"/>
           <w:lang w:eastAsia="ru-RU"/>
         </w:rPr>
-        <w:t xml:space="preserve">0.5786324786324787</w:t>
+        <w:t xml:space="preserve">57.86324786324787</w:t>
       </w:r>
       <w:r>
         <w:rPr>

</xml_diff>

<commit_message>
Added the ability to change the allowed load
</commit_message>
<xml_diff>
--- a/backend/calculator8thFloor/Report.docx
+++ b/backend/calculator8thFloor/Report.docx
@@ -615,7 +615,7 @@
           <w:szCs w:val="20"/>
           <w:lang w:eastAsia="ru-RU"/>
         </w:rPr>
-        <w:t xml:space="preserve">96.44542772861357</w:t>
+        <w:t xml:space="preserve">96</w:t>
       </w:r>
       <w:r>
         <w:rPr>
@@ -698,7 +698,7 @@
           <w:szCs w:val="20"/>
           <w:lang w:eastAsia="ru-RU"/>
         </w:rPr>
-        <w:t xml:space="preserve">48.84615384615385</w:t>
+        <w:t xml:space="preserve">49</w:t>
       </w:r>
       <w:r>
         <w:rPr>
@@ -1451,7 +1451,7 @@
           <w:szCs w:val="20"/>
           <w:lang w:eastAsia="ru-RU"/>
         </w:rPr>
-        <w:t xml:space="preserve">103.11209439528024</w:t>
+        <w:t xml:space="preserve">103</w:t>
       </w:r>
       <w:r>
         <w:rPr>
@@ -1543,7 +1543,7 @@
           <w:szCs w:val="20"/>
           <w:lang w:eastAsia="ru-RU"/>
         </w:rPr>
-        <w:t xml:space="preserve">57.86324786324787</w:t>
+        <w:t xml:space="preserve">58</w:t>
       </w:r>
       <w:r>
         <w:rPr>

</xml_diff>

<commit_message>
Make table with column names
</commit_message>
<xml_diff>
--- a/backend/calculator8thFloor/Report.docx
+++ b/backend/calculator8thFloor/Report.docx
@@ -442,7 +442,7 @@
           <w:szCs w:val="20"/>
           <w:lang w:val="en-US" w:eastAsia="ru-RU"/>
         </w:rPr>
-        <w:t xml:space="preserve">4</w:t>
+        <w:t xml:space="preserve">3</w:t>
       </w:r>
       <w:r>
         <w:rPr>
@@ -487,7 +487,7 @@
           <w:szCs w:val="20"/>
           <w:lang w:val="en-US" w:eastAsia="ru-RU"/>
         </w:rPr>
-        <w:t xml:space="preserve">4</w:t>
+        <w:t xml:space="preserve">6</w:t>
       </w:r>
       <w:r>
         <w:rPr>
@@ -932,7 +932,7 @@
           <w:szCs w:val="20"/>
           <w:lang w:val="en-US" w:eastAsia="ru-RU"/>
         </w:rPr>
-        <w:t xml:space="preserve">1</w:t>
+        <w:t xml:space="preserve">0</w:t>
       </w:r>
       <w:r>
         <w:rPr>
@@ -1714,7 +1714,7 @@
           <w:szCs w:val="20"/>
           <w:lang w:val="en-US" w:eastAsia="ru-RU"/>
         </w:rPr>
-        <w:t xml:space="preserve">1</w:t>
+        <w:t xml:space="preserve">0</w:t>
       </w:r>
       <w:r>
         <w:rPr>

</xml_diff>

<commit_message>
Relocate HandePermissions and Export buttons; Add plugs for calculator1 and calculator2
</commit_message>
<xml_diff>
--- a/backend/calculator8thFloor/Report.docx
+++ b/backend/calculator8thFloor/Report.docx
@@ -90,7 +90,7 @@
           <w:szCs w:val="20"/>
           <w:lang w:eastAsia="ru-RU"/>
         </w:rPr>
-        <w:t xml:space="preserve">11460</w:t>
+        <w:t xml:space="preserve">9780</w:t>
       </w:r>
       <w:r>
         <w:rPr>
@@ -298,7 +298,7 @@
           <w:szCs w:val="20"/>
           <w:lang w:eastAsia="ru-RU"/>
         </w:rPr>
-        <w:t xml:space="preserve">6539</w:t>
+        <w:t xml:space="preserve">5000</w:t>
       </w:r>
     </w:p>
     <w:p>
@@ -335,7 +335,7 @@
           <w:szCs w:val="20"/>
           <w:lang w:eastAsia="ru-RU"/>
         </w:rPr>
-        <w:t xml:space="preserve">1976</w:t>
+        <w:t xml:space="preserve">3000</w:t>
       </w:r>
     </w:p>
     <w:p>
@@ -487,7 +487,7 @@
           <w:szCs w:val="20"/>
           <w:lang w:val="en-US" w:eastAsia="ru-RU"/>
         </w:rPr>
-        <w:t xml:space="preserve">6</w:t>
+        <w:t xml:space="preserve">2</w:t>
       </w:r>
       <w:r>
         <w:rPr>
@@ -615,7 +615,7 @@
           <w:szCs w:val="20"/>
           <w:lang w:eastAsia="ru-RU"/>
         </w:rPr>
-        <w:t xml:space="preserve">96</w:t>
+        <w:t xml:space="preserve">98</w:t>
       </w:r>
       <w:r>
         <w:rPr>
@@ -698,7 +698,7 @@
           <w:szCs w:val="20"/>
           <w:lang w:eastAsia="ru-RU"/>
         </w:rPr>
-        <w:t xml:space="preserve">49</w:t>
+        <w:t xml:space="preserve">43</w:t>
       </w:r>
       <w:r>
         <w:rPr>
@@ -932,7 +932,7 @@
           <w:szCs w:val="20"/>
           <w:lang w:val="en-US" w:eastAsia="ru-RU"/>
         </w:rPr>
-        <w:t xml:space="preserve">0</w:t>
+        <w:t xml:space="preserve">1</w:t>
       </w:r>
       <w:r>
         <w:rPr>
@@ -1339,7 +1339,7 @@
           <w:szCs w:val="20"/>
           <w:lang w:eastAsia="ru-RU"/>
         </w:rPr>
-        <w:t xml:space="preserve">6991</w:t>
+        <w:t xml:space="preserve">5452</w:t>
       </w:r>
     </w:p>
     <w:p>
@@ -1375,7 +1375,7 @@
           <w:szCs w:val="20"/>
           <w:lang w:eastAsia="ru-RU"/>
         </w:rPr>
-        <w:t xml:space="preserve">2304</w:t>
+        <w:t xml:space="preserve">3328</w:t>
       </w:r>
       <w:bookmarkStart w:id="0" w:name="_GoBack"/>
       <w:bookmarkEnd w:id="0"/>
@@ -1451,7 +1451,7 @@
           <w:szCs w:val="20"/>
           <w:lang w:eastAsia="ru-RU"/>
         </w:rPr>
-        <w:t xml:space="preserve">103</w:t>
+        <w:t xml:space="preserve">107</w:t>
       </w:r>
       <w:r>
         <w:rPr>
@@ -1543,7 +1543,7 @@
           <w:szCs w:val="20"/>
           <w:lang w:eastAsia="ru-RU"/>
         </w:rPr>
-        <w:t xml:space="preserve">58</w:t>
+        <w:t xml:space="preserve">52</w:t>
       </w:r>
       <w:r>
         <w:rPr>
@@ -1776,7 +1776,7 @@
           <w:szCs w:val="20"/>
           <w:lang w:val="en-US" w:eastAsia="ru-RU"/>
         </w:rPr>
-        <w:t xml:space="preserve">0</w:t>
+        <w:t xml:space="preserve">1</w:t>
       </w:r>
       <w:r>
         <w:rPr>

</xml_diff>